<commit_message>
vision is added, use case 13 is updated
</commit_message>
<xml_diff>
--- a/v102feedback_app.docx
+++ b/v102feedback_app.docx
@@ -40,9 +40,6 @@
             </w:rPr>
             <w:alias w:val="Title"/>
             <w:id w:val="8081532"/>
-            <w:placeholder>
-              <w:docPart w:val="F50DF7F39A41C2478CA0DC82C0EA8B05"/>
-            </w:placeholder>
             <w:dataBinding w:prefixMappings="xmlns:ns0='http://purl.org/dc/elements/1.1/' xmlns:ns1='http://schemas.openxmlformats.org/package/2006/metadata/core-properties' " w:xpath="/ns1:coreProperties[1]/ns0:title[1]" w:storeItemID="{6C3C8BC8-F283-45AE-878A-BAB7291924A1}"/>
             <w:text/>
           </w:sdtPr>
@@ -12909,6 +12906,8 @@
           </w:tcPr>
           <w:p>
             <w:pPr>
+              <w:ind w:firstLine="702"/>
+              <w:jc w:val="both"/>
               <w:rPr>
                 <w:rFonts w:ascii="PT Serif" w:eastAsia="Times New Roman" w:hAnsi="PT Serif" w:cs="Times New Roman"/>
               </w:rPr>
@@ -12918,16 +12917,7 @@
                 <w:rFonts w:ascii="PT Serif" w:eastAsia="Times New Roman" w:hAnsi="PT Serif" w:cs="Arial"/>
                 <w:color w:val="000000"/>
               </w:rPr>
-              <w:t>The project manager will organize, manage, and guide the project to meet the project requirements.  The project manager will be in charge of scheduling meetings and recording important information and topics that are brought up during these meetings.  The phase plans and iteration planning is the job that the project manager has to undertake and it is also important for the project manager to make sure all the participating team members understand the goals of each itera</w:t>
-            </w:r>
-            <w:bookmarkStart w:id="27" w:name="_GoBack"/>
-            <w:bookmarkEnd w:id="27"/>
-            <w:r>
-              <w:rPr>
-                <w:rFonts w:ascii="PT Serif" w:eastAsia="Times New Roman" w:hAnsi="PT Serif" w:cs="Arial"/>
-                <w:color w:val="000000"/>
-              </w:rPr>
-              <w:t>tion.  The project manager is also in charge of organizing the team and managing expectations in order to achieve all the objectives of the project.  It is also the responsibility of the project manager to communicate the project status in order to stay on schedule.</w:t>
+              <w:t>The project manager will organize, manage, and guide the project to meet the project requirements.  The project manager will be in charge of scheduling meetings and recording important information and topics that are brought up during these meetings.  The phase plans and iteration planning is the job that the project manager has to undertake and it is also important for the project manager to make sure all the participating team members understand the goals of each iteration.  The project manager is also in charge of organizing the team and managing expectations in order to achieve all the objectives of the project.  It is also the responsibility of the project manager to communicate the project status in order to stay on schedule.</w:t>
             </w:r>
           </w:p>
         </w:tc>
@@ -12971,6 +12961,7 @@
           </w:tcPr>
           <w:p>
             <w:pPr>
+              <w:ind w:firstLine="702"/>
               <w:jc w:val="both"/>
               <w:rPr>
                 <w:rFonts w:ascii="PT Serif" w:eastAsia="Times New Roman" w:hAnsi="PT Serif" w:cs="Times New Roman"/>
@@ -13044,6 +13035,8 @@
           </w:tcPr>
           <w:p>
             <w:pPr>
+              <w:ind w:firstLine="702"/>
+              <w:jc w:val="both"/>
               <w:rPr>
                 <w:rFonts w:ascii="PT Serif" w:eastAsia="Times New Roman" w:hAnsi="PT Serif" w:cs="Times New Roman"/>
               </w:rPr>
@@ -13116,6 +13109,8 @@
           </w:tcPr>
           <w:p>
             <w:pPr>
+              <w:ind w:firstLine="702"/>
+              <w:jc w:val="both"/>
               <w:rPr>
                 <w:rFonts w:ascii="PT Serif" w:eastAsia="Times New Roman" w:hAnsi="PT Serif" w:cs="Times New Roman"/>
               </w:rPr>
@@ -13190,6 +13185,8 @@
           </w:tcPr>
           <w:p>
             <w:pPr>
+              <w:ind w:firstLine="702"/>
+              <w:jc w:val="both"/>
               <w:rPr>
                 <w:rFonts w:ascii="PT Serif" w:hAnsi="PT Serif" w:cs="Times New Roman"/>
               </w:rPr>
@@ -13256,10 +13253,14 @@
           </w:tcPr>
           <w:p>
             <w:pPr>
+              <w:ind w:firstLine="702"/>
+              <w:jc w:val="both"/>
               <w:rPr>
                 <w:rFonts w:ascii="PT Serif" w:hAnsi="PT Serif" w:cs="Times New Roman"/>
               </w:rPr>
             </w:pPr>
+            <w:bookmarkStart w:id="27" w:name="_GoBack"/>
+            <w:bookmarkEnd w:id="27"/>
             <w:r>
               <w:rPr>
                 <w:rFonts w:ascii="PT Serif" w:hAnsi="PT Serif" w:cs="Times New Roman"/>
@@ -28439,7 +28440,7 @@
         <w:rStyle w:val="PageNumber"/>
         <w:noProof/>
       </w:rPr>
-      <w:t>10</w:t>
+      <w:t>1</w:t>
     </w:r>
     <w:r>
       <w:rPr>
@@ -33169,621 +33170,6 @@
 </w:styles>
 </file>
 
-<file path=word/glossary/document.xml><?xml version="1.0" encoding="utf-8"?>
-<w:glossaryDocument xmlns:wpc="http://schemas.microsoft.com/office/word/2010/wordprocessingCanvas" xmlns:mo="http://schemas.microsoft.com/office/mac/office/2008/main" xmlns:mc="http://schemas.openxmlformats.org/markup-compatibility/2006" xmlns:mv="urn:schemas-microsoft-com:mac:vml" xmlns:o="urn:schemas-microsoft-com:office:office" xmlns:r="http://schemas.openxmlformats.org/officeDocument/2006/relationships" xmlns:m="http://schemas.openxmlformats.org/officeDocument/2006/math" xmlns:v="urn:schemas-microsoft-com:vml" xmlns:wp14="http://schemas.microsoft.com/office/word/2010/wordprocessingDrawing" xmlns:wp="http://schemas.openxmlformats.org/drawingml/2006/wordprocessingDrawing" xmlns:w10="urn:schemas-microsoft-com:office:word" xmlns:w="http://schemas.openxmlformats.org/wordprocessingml/2006/main" xmlns:w14="http://schemas.microsoft.com/office/word/2010/wordml" xmlns:wpg="http://schemas.microsoft.com/office/word/2010/wordprocessingGroup" xmlns:wpi="http://schemas.microsoft.com/office/word/2010/wordprocessingInk" xmlns:wne="http://schemas.microsoft.com/office/word/2006/wordml" xmlns:wps="http://schemas.microsoft.com/office/word/2010/wordprocessingShape" mc:Ignorable="w14 wp14"/>
-</file>
-
-<file path=word/glossary/fontTable.xml><?xml version="1.0" encoding="utf-8"?>
-<w:fonts xmlns:mc="http://schemas.openxmlformats.org/markup-compatibility/2006" xmlns:r="http://schemas.openxmlformats.org/officeDocument/2006/relationships" xmlns:w="http://schemas.openxmlformats.org/wordprocessingml/2006/main" xmlns:w14="http://schemas.microsoft.com/office/word/2010/wordml" mc:Ignorable="w14">
-  <w:font w:name="Symbol">
-    <w:panose1 w:val="00000000000000000000"/>
-    <w:charset w:val="02"/>
-    <w:family w:val="auto"/>
-    <w:pitch w:val="variable"/>
-    <w:sig w:usb0="00000000" w:usb1="10000000" w:usb2="00000000" w:usb3="00000000" w:csb0="80000000" w:csb1="00000000"/>
-  </w:font>
-  <w:font w:name="Times New Roman">
-    <w:panose1 w:val="02020603050405020304"/>
-    <w:charset w:val="00"/>
-    <w:family w:val="auto"/>
-    <w:pitch w:val="variable"/>
-    <w:sig w:usb0="E0002AEF" w:usb1="C0007841" w:usb2="00000009" w:usb3="00000000" w:csb0="000001FF" w:csb1="00000000"/>
-  </w:font>
-  <w:font w:name="Courier New">
-    <w:panose1 w:val="02070309020205020404"/>
-    <w:charset w:val="00"/>
-    <w:family w:val="auto"/>
-    <w:pitch w:val="variable"/>
-    <w:sig w:usb0="E0002AFF" w:usb1="C0007843" w:usb2="00000009" w:usb3="00000000" w:csb0="000001FF" w:csb1="00000000"/>
-  </w:font>
-  <w:font w:name="Wingdings">
-    <w:panose1 w:val="05000000000000000000"/>
-    <w:charset w:val="02"/>
-    <w:family w:val="auto"/>
-    <w:pitch w:val="variable"/>
-    <w:sig w:usb0="00000000" w:usb1="10000000" w:usb2="00000000" w:usb3="00000000" w:csb0="80000000" w:csb1="00000000"/>
-  </w:font>
-  <w:font w:name="Cambria">
-    <w:panose1 w:val="02040503050406030204"/>
-    <w:charset w:val="00"/>
-    <w:family w:val="auto"/>
-    <w:pitch w:val="variable"/>
-    <w:sig w:usb0="E00002FF" w:usb1="400004FF" w:usb2="00000000" w:usb3="00000000" w:csb0="0000019F" w:csb1="00000000"/>
-  </w:font>
-  <w:font w:name="ＭＳ 明朝">
-    <w:charset w:val="4E"/>
-    <w:family w:val="auto"/>
-    <w:pitch w:val="variable"/>
-    <w:sig w:usb0="00000001" w:usb1="08070000" w:usb2="00000010" w:usb3="00000000" w:csb0="00020000" w:csb1="00000000"/>
-  </w:font>
-  <w:font w:name="Calibri">
-    <w:panose1 w:val="020F0502020204030204"/>
-    <w:charset w:val="00"/>
-    <w:family w:val="auto"/>
-    <w:pitch w:val="variable"/>
-    <w:sig w:usb0="E10002FF" w:usb1="4000ACFF" w:usb2="00000009" w:usb3="00000000" w:csb0="0000019F" w:csb1="00000000"/>
-  </w:font>
-  <w:font w:name="ＭＳ ゴシック">
-    <w:charset w:val="4E"/>
-    <w:family w:val="auto"/>
-    <w:pitch w:val="variable"/>
-    <w:sig w:usb0="00000001" w:usb1="08070000" w:usb2="00000010" w:usb3="00000000" w:csb0="00020000" w:csb1="00000000"/>
-  </w:font>
-  <w:font w:name="Times">
-    <w:panose1 w:val="02000500000000000000"/>
-    <w:charset w:val="00"/>
-    <w:family w:val="auto"/>
-    <w:pitch w:val="variable"/>
-    <w:sig w:usb0="00000003" w:usb1="00000000" w:usb2="00000000" w:usb3="00000000" w:csb0="00000001" w:csb1="00000000"/>
-  </w:font>
-  <w:font w:name="Lucida Grande">
-    <w:panose1 w:val="020B0600040502020204"/>
-    <w:charset w:val="00"/>
-    <w:family w:val="auto"/>
-    <w:pitch w:val="variable"/>
-    <w:sig w:usb0="E1000AEF" w:usb1="5000A1FF" w:usb2="00000000" w:usb3="00000000" w:csb0="000001BF" w:csb1="00000000"/>
-  </w:font>
-  <w:font w:name="PT Serif">
-    <w:panose1 w:val="020A0603040505020204"/>
-    <w:charset w:val="00"/>
-    <w:family w:val="auto"/>
-    <w:pitch w:val="variable"/>
-    <w:sig w:usb0="A00002EF" w:usb1="5000204B" w:usb2="00000000" w:usb3="00000000" w:csb0="00000097" w:csb1="00000000"/>
-  </w:font>
-  <w:font w:name="Arial">
-    <w:panose1 w:val="020B0604020202020204"/>
-    <w:charset w:val="00"/>
-    <w:family w:val="auto"/>
-    <w:pitch w:val="variable"/>
-    <w:sig w:usb0="E0002AFF" w:usb1="C0007843" w:usb2="00000009" w:usb3="00000000" w:csb0="000001FF" w:csb1="00000000"/>
-  </w:font>
-  <w:font w:name="PÔø˜E'ED">
-    <w:altName w:val="Cambria"/>
-    <w:panose1 w:val="00000000000000000000"/>
-    <w:charset w:val="4D"/>
-    <w:family w:val="auto"/>
-    <w:notTrueType/>
-    <w:pitch w:val="default"/>
-    <w:sig w:usb0="00000003" w:usb1="00000000" w:usb2="00000000" w:usb3="00000000" w:csb0="00000001" w:csb1="00000000"/>
-  </w:font>
-</w:fonts>
-</file>
-
-<file path=word/glossary/settings.xml><?xml version="1.0" encoding="utf-8"?>
-<w:settings xmlns:mc="http://schemas.openxmlformats.org/markup-compatibility/2006" xmlns:o="urn:schemas-microsoft-com:office:office" xmlns:r="http://schemas.openxmlformats.org/officeDocument/2006/relationships" xmlns:m="http://schemas.openxmlformats.org/officeDocument/2006/math" xmlns:v="urn:schemas-microsoft-com:vml" xmlns:w10="urn:schemas-microsoft-com:office:word" xmlns:w="http://schemas.openxmlformats.org/wordprocessingml/2006/main" xmlns:w14="http://schemas.microsoft.com/office/word/2010/wordml" xmlns:sl="http://schemas.openxmlformats.org/schemaLibrary/2006/main" mc:Ignorable="w14">
-  <w:view w:val="normal"/>
-  <w:defaultTabStop w:val="720"/>
-  <w:characterSpacingControl w:val="doNotCompress"/>
-  <w:compat>
-    <w:useFELayout/>
-    <w:compatSetting w:name="compatibilityMode" w:uri="http://schemas.microsoft.com/office/word" w:val="14"/>
-    <w:compatSetting w:name="overrideTableStyleFontSizeAndJustification" w:uri="http://schemas.microsoft.com/office/word" w:val="1"/>
-    <w:compatSetting w:name="enableOpenTypeFeatures" w:uri="http://schemas.microsoft.com/office/word" w:val="1"/>
-    <w:compatSetting w:name="doNotFlipMirrorIndents" w:uri="http://schemas.microsoft.com/office/word" w:val="1"/>
-  </w:compat>
-  <w:rsids>
-    <w:rsidRoot w:val="00FB5971"/>
-    <w:rsid w:val="0038338B"/>
-    <w:rsid w:val="00DE2CF3"/>
-    <w:rsid w:val="00FB5971"/>
-  </w:rsids>
-  <m:mathPr>
-    <m:mathFont m:val="Cambria Math"/>
-    <m:brkBin m:val="before"/>
-    <m:brkBinSub m:val="--"/>
-    <m:smallFrac m:val="0"/>
-    <m:dispDef/>
-    <m:lMargin m:val="0"/>
-    <m:rMargin m:val="0"/>
-    <m:defJc m:val="centerGroup"/>
-    <m:wrapIndent m:val="1440"/>
-    <m:intLim m:val="subSup"/>
-    <m:naryLim m:val="undOvr"/>
-  </m:mathPr>
-  <w:themeFontLang w:val="en-US" w:eastAsia="ja-JP"/>
-  <w:clrSchemeMapping w:bg1="light1" w:t1="dark1" w:bg2="light2" w:t2="dark2" w:accent1="accent1" w:accent2="accent2" w:accent3="accent3" w:accent4="accent4" w:accent5="accent5" w:accent6="accent6" w:hyperlink="hyperlink" w:followedHyperlink="followedHyperlink"/>
-  <w:doNotAutoCompressPictures/>
-  <w:decimalSymbol w:val="."/>
-  <w:listSeparator w:val=","/>
-  <w14:defaultImageDpi w14:val="300"/>
-</w:settings>
-</file>
-
-<file path=word/glossary/styles.xml><?xml version="1.0" encoding="utf-8"?>
-<w:styles xmlns:mc="http://schemas.openxmlformats.org/markup-compatibility/2006" xmlns:r="http://schemas.openxmlformats.org/officeDocument/2006/relationships" xmlns:w="http://schemas.openxmlformats.org/wordprocessingml/2006/main" xmlns:w14="http://schemas.microsoft.com/office/word/2010/wordml" mc:Ignorable="w14">
-  <w:docDefaults>
-    <w:rPrDefault>
-      <w:rPr>
-        <w:rFonts w:asciiTheme="minorHAnsi" w:eastAsiaTheme="minorEastAsia" w:hAnsiTheme="minorHAnsi" w:cstheme="minorBidi"/>
-        <w:sz w:val="24"/>
-        <w:szCs w:val="24"/>
-        <w:lang w:val="en-US" w:eastAsia="ja-JP" w:bidi="ar-SA"/>
-      </w:rPr>
-    </w:rPrDefault>
-    <w:pPrDefault/>
-  </w:docDefaults>
-  <w:latentStyles w:defLockedState="0" w:defUIPriority="99" w:defSemiHidden="1" w:defUnhideWhenUsed="1" w:defQFormat="0" w:count="276">
-    <w:lsdException w:name="Normal" w:semiHidden="0" w:uiPriority="0" w:unhideWhenUsed="0" w:qFormat="1"/>
-    <w:lsdException w:name="heading 1" w:semiHidden="0" w:uiPriority="9" w:unhideWhenUsed="0" w:qFormat="1"/>
-    <w:lsdException w:name="heading 2" w:uiPriority="9" w:qFormat="1"/>
-    <w:lsdException w:name="heading 3" w:uiPriority="9" w:qFormat="1"/>
-    <w:lsdException w:name="heading 4" w:uiPriority="9" w:qFormat="1"/>
-    <w:lsdException w:name="heading 5" w:uiPriority="9" w:qFormat="1"/>
-    <w:lsdException w:name="heading 6" w:uiPriority="9" w:qFormat="1"/>
-    <w:lsdException w:name="heading 7" w:uiPriority="9" w:qFormat="1"/>
-    <w:lsdException w:name="heading 8" w:uiPriority="9" w:qFormat="1"/>
-    <w:lsdException w:name="heading 9" w:uiPriority="9" w:qFormat="1"/>
-    <w:lsdException w:name="toc 1" w:uiPriority="39"/>
-    <w:lsdException w:name="toc 2" w:uiPriority="39"/>
-    <w:lsdException w:name="toc 3" w:uiPriority="39"/>
-    <w:lsdException w:name="toc 4" w:uiPriority="39"/>
-    <w:lsdException w:name="toc 5" w:uiPriority="39"/>
-    <w:lsdException w:name="toc 6" w:uiPriority="39"/>
-    <w:lsdException w:name="toc 7" w:uiPriority="39"/>
-    <w:lsdException w:name="toc 8" w:uiPriority="39"/>
-    <w:lsdException w:name="toc 9" w:uiPriority="39"/>
-    <w:lsdException w:name="caption" w:uiPriority="35" w:qFormat="1"/>
-    <w:lsdException w:name="Title" w:semiHidden="0" w:uiPriority="10" w:unhideWhenUsed="0" w:qFormat="1"/>
-    <w:lsdException w:name="Default Paragraph Font" w:uiPriority="1"/>
-    <w:lsdException w:name="Subtitle" w:semiHidden="0" w:uiPriority="11" w:unhideWhenUsed="0" w:qFormat="1"/>
-    <w:lsdException w:name="Strong" w:semiHidden="0" w:uiPriority="22" w:unhideWhenUsed="0" w:qFormat="1"/>
-    <w:lsdException w:name="Emphasis" w:semiHidden="0" w:uiPriority="20" w:unhideWhenUsed="0" w:qFormat="1"/>
-    <w:lsdException w:name="Table Grid" w:semiHidden="0" w:uiPriority="59" w:unhideWhenUsed="0"/>
-    <w:lsdException w:name="Placeholder Text" w:unhideWhenUsed="0"/>
-    <w:lsdException w:name="No Spacing" w:semiHidden="0" w:uiPriority="1" w:unhideWhenUsed="0" w:qFormat="1"/>
-    <w:lsdException w:name="Light Shading" w:semiHidden="0" w:uiPriority="60" w:unhideWhenUsed="0"/>
-    <w:lsdException w:name="Light List" w:semiHidden="0" w:uiPriority="61" w:unhideWhenUsed="0"/>
-    <w:lsdException w:name="Light Grid" w:semiHidden="0" w:uiPriority="62" w:unhideWhenUsed="0"/>
-    <w:lsdException w:name="Medium Shading 1" w:semiHidden="0" w:uiPriority="63" w:unhideWhenUsed="0"/>
-    <w:lsdException w:name="Medium Shading 2" w:semiHidden="0" w:uiPriority="64" w:unhideWhenUsed="0"/>
-    <w:lsdException w:name="Medium List 1" w:semiHidden="0" w:uiPriority="65" w:unhideWhenUsed="0"/>
-    <w:lsdException w:name="Medium List 2" w:semiHidden="0" w:uiPriority="66" w:unhideWhenUsed="0"/>
-    <w:lsdException w:name="Medium Grid 1" w:semiHidden="0" w:uiPriority="67" w:unhideWhenUsed="0"/>
-    <w:lsdException w:name="Medium Grid 2" w:semiHidden="0" w:uiPriority="68" w:unhideWhenUsed="0"/>
-    <w:lsdException w:name="Medium Grid 3" w:semiHidden="0" w:uiPriority="69" w:unhideWhenUsed="0"/>
-    <w:lsdException w:name="Dark List" w:semiHidden="0" w:uiPriority="70" w:unhideWhenUsed="0"/>
-    <w:lsdException w:name="Colorful Shading" w:semiHidden="0" w:uiPriority="71" w:unhideWhenUsed="0"/>
-    <w:lsdException w:name="Colorful List" w:semiHidden="0" w:uiPriority="72" w:unhideWhenUsed="0"/>
-    <w:lsdException w:name="Colorful Grid" w:semiHidden="0" w:uiPriority="73" w:unhideWhenUsed="0"/>
-    <w:lsdException w:name="Light Shading Accent 1" w:semiHidden="0" w:uiPriority="60" w:unhideWhenUsed="0"/>
-    <w:lsdException w:name="Light List Accent 1" w:semiHidden="0" w:uiPriority="61" w:unhideWhenUsed="0"/>
-    <w:lsdException w:name="Light Grid Accent 1" w:semiHidden="0" w:uiPriority="62" w:unhideWhenUsed="0"/>
-    <w:lsdException w:name="Medium Shading 1 Accent 1" w:semiHidden="0" w:uiPriority="63" w:unhideWhenUsed="0"/>
-    <w:lsdException w:name="Medium Shading 2 Accent 1" w:semiHidden="0" w:uiPriority="64" w:unhideWhenUsed="0"/>
-    <w:lsdException w:name="Medium List 1 Accent 1" w:semiHidden="0" w:uiPriority="65" w:unhideWhenUsed="0"/>
-    <w:lsdException w:name="Revision" w:unhideWhenUsed="0"/>
-    <w:lsdException w:name="List Paragraph" w:semiHidden="0" w:uiPriority="34" w:unhideWhenUsed="0" w:qFormat="1"/>
-    <w:lsdException w:name="Quote" w:semiHidden="0" w:uiPriority="29" w:unhideWhenUsed="0" w:qFormat="1"/>
-    <w:lsdException w:name="Intense Quote" w:semiHidden="0" w:uiPriority="30" w:unhideWhenUsed="0" w:qFormat="1"/>
-    <w:lsdException w:name="Medium List 2 Accent 1" w:semiHidden="0" w:uiPriority="66" w:unhideWhenUsed="0"/>
-    <w:lsdException w:name="Medium Grid 1 Accent 1" w:semiHidden="0" w:uiPriority="67" w:unhideWhenUsed="0"/>
-    <w:lsdException w:name="Medium Grid 2 Accent 1" w:semiHidden="0" w:uiPriority="68" w:unhideWhenUsed="0"/>
-    <w:lsdException w:name="Medium Grid 3 Accent 1" w:semiHidden="0" w:uiPriority="69" w:unhideWhenUsed="0"/>
-    <w:lsdException w:name="Dark List Accent 1" w:semiHidden="0" w:uiPriority="70" w:unhideWhenUsed="0"/>
-    <w:lsdException w:name="Colorful Shading Accent 1" w:semiHidden="0" w:uiPriority="71" w:unhideWhenUsed="0"/>
-    <w:lsdException w:name="Colorful List Accent 1" w:semiHidden="0" w:uiPriority="72" w:unhideWhenUsed="0"/>
-    <w:lsdException w:name="Colorful Grid Accent 1" w:semiHidden="0" w:uiPriority="73" w:unhideWhenUsed="0"/>
-    <w:lsdException w:name="Light Shading Accent 2" w:semiHidden="0" w:uiPriority="60" w:unhideWhenUsed="0"/>
-    <w:lsdException w:name="Light List Accent 2" w:semiHidden="0" w:uiPriority="61" w:unhideWhenUsed="0"/>
-    <w:lsdException w:name="Light Grid Accent 2" w:semiHidden="0" w:uiPriority="62" w:unhideWhenUsed="0"/>
-    <w:lsdException w:name="Medium Shading 1 Accent 2" w:semiHidden="0" w:uiPriority="63" w:unhideWhenUsed="0"/>
-    <w:lsdException w:name="Medium Shading 2 Accent 2" w:semiHidden="0" w:uiPriority="64" w:unhideWhenUsed="0"/>
-    <w:lsdException w:name="Medium List 1 Accent 2" w:semiHidden="0" w:uiPriority="65" w:unhideWhenUsed="0"/>
-    <w:lsdException w:name="Medium List 2 Accent 2" w:semiHidden="0" w:uiPriority="66" w:unhideWhenUsed="0"/>
-    <w:lsdException w:name="Medium Grid 1 Accent 2" w:semiHidden="0" w:uiPriority="67" w:unhideWhenUsed="0"/>
-    <w:lsdException w:name="Medium Grid 2 Accent 2" w:semiHidden="0" w:uiPriority="68" w:unhideWhenUsed="0"/>
-    <w:lsdException w:name="Medium Grid 3 Accent 2" w:semiHidden="0" w:uiPriority="69" w:unhideWhenUsed="0"/>
-    <w:lsdException w:name="Dark List Accent 2" w:semiHidden="0" w:uiPriority="70" w:unhideWhenUsed="0"/>
-    <w:lsdException w:name="Colorful Shading Accent 2" w:semiHidden="0" w:uiPriority="71" w:unhideWhenUsed="0"/>
-    <w:lsdException w:name="Colorful List Accent 2" w:semiHidden="0" w:uiPriority="72" w:unhideWhenUsed="0"/>
-    <w:lsdException w:name="Colorful Grid Accent 2" w:semiHidden="0" w:uiPriority="73" w:unhideWhenUsed="0"/>
-    <w:lsdException w:name="Light Shading Accent 3" w:semiHidden="0" w:uiPriority="60" w:unhideWhenUsed="0"/>
-    <w:lsdException w:name="Light List Accent 3" w:semiHidden="0" w:uiPriority="61" w:unhideWhenUsed="0"/>
-    <w:lsdException w:name="Light Grid Accent 3" w:semiHidden="0" w:uiPriority="62" w:unhideWhenUsed="0"/>
-    <w:lsdException w:name="Medium Shading 1 Accent 3" w:semiHidden="0" w:uiPriority="63" w:unhideWhenUsed="0"/>
-    <w:lsdException w:name="Medium Shading 2 Accent 3" w:semiHidden="0" w:uiPriority="64" w:unhideWhenUsed="0"/>
-    <w:lsdException w:name="Medium List 1 Accent 3" w:semiHidden="0" w:uiPriority="65" w:unhideWhenUsed="0"/>
-    <w:lsdException w:name="Medium List 2 Accent 3" w:semiHidden="0" w:uiPriority="66" w:unhideWhenUsed="0"/>
-    <w:lsdException w:name="Medium Grid 1 Accent 3" w:semiHidden="0" w:uiPriority="67" w:unhideWhenUsed="0"/>
-    <w:lsdException w:name="Medium Grid 2 Accent 3" w:semiHidden="0" w:uiPriority="68" w:unhideWhenUsed="0"/>
-    <w:lsdException w:name="Medium Grid 3 Accent 3" w:semiHidden="0" w:uiPriority="69" w:unhideWhenUsed="0"/>
-    <w:lsdException w:name="Dark List Accent 3" w:semiHidden="0" w:uiPriority="70" w:unhideWhenUsed="0"/>
-    <w:lsdException w:name="Colorful Shading Accent 3" w:semiHidden="0" w:uiPriority="71" w:unhideWhenUsed="0"/>
-    <w:lsdException w:name="Colorful List Accent 3" w:semiHidden="0" w:uiPriority="72" w:unhideWhenUsed="0"/>
-    <w:lsdException w:name="Colorful Grid Accent 3" w:semiHidden="0" w:uiPriority="73" w:unhideWhenUsed="0"/>
-    <w:lsdException w:name="Light Shading Accent 4" w:semiHidden="0" w:uiPriority="60" w:unhideWhenUsed="0"/>
-    <w:lsdException w:name="Light List Accent 4" w:semiHidden="0" w:uiPriority="61" w:unhideWhenUsed="0"/>
-    <w:lsdException w:name="Light Grid Accent 4" w:semiHidden="0" w:uiPriority="62" w:unhideWhenUsed="0"/>
-    <w:lsdException w:name="Medium Shading 1 Accent 4" w:semiHidden="0" w:uiPriority="63" w:unhideWhenUsed="0"/>
-    <w:lsdException w:name="Medium Shading 2 Accent 4" w:semiHidden="0" w:uiPriority="64" w:unhideWhenUsed="0"/>
-    <w:lsdException w:name="Medium List 1 Accent 4" w:semiHidden="0" w:uiPriority="65" w:unhideWhenUsed="0"/>
-    <w:lsdException w:name="Medium List 2 Accent 4" w:semiHidden="0" w:uiPriority="66" w:unhideWhenUsed="0"/>
-    <w:lsdException w:name="Medium Grid 1 Accent 4" w:semiHidden="0" w:uiPriority="67" w:unhideWhenUsed="0"/>
-    <w:lsdException w:name="Medium Grid 2 Accent 4" w:semiHidden="0" w:uiPriority="68" w:unhideWhenUsed="0"/>
-    <w:lsdException w:name="Medium Grid 3 Accent 4" w:semiHidden="0" w:uiPriority="69" w:unhideWhenUsed="0"/>
-    <w:lsdException w:name="Dark List Accent 4" w:semiHidden="0" w:uiPriority="70" w:unhideWhenUsed="0"/>
-    <w:lsdException w:name="Colorful Shading Accent 4" w:semiHidden="0" w:uiPriority="71" w:unhideWhenUsed="0"/>
-    <w:lsdException w:name="Colorful List Accent 4" w:semiHidden="0" w:uiPriority="72" w:unhideWhenUsed="0"/>
-    <w:lsdException w:name="Colorful Grid Accent 4" w:semiHidden="0" w:uiPriority="73" w:unhideWhenUsed="0"/>
-    <w:lsdException w:name="Light Shading Accent 5" w:semiHidden="0" w:uiPriority="60" w:unhideWhenUsed="0"/>
-    <w:lsdException w:name="Light List Accent 5" w:semiHidden="0" w:uiPriority="61" w:unhideWhenUsed="0"/>
-    <w:lsdException w:name="Light Grid Accent 5" w:semiHidden="0" w:uiPriority="62" w:unhideWhenUsed="0"/>
-    <w:lsdException w:name="Medium Shading 1 Accent 5" w:semiHidden="0" w:uiPriority="63" w:unhideWhenUsed="0"/>
-    <w:lsdException w:name="Medium Shading 2 Accent 5" w:semiHidden="0" w:uiPriority="64" w:unhideWhenUsed="0"/>
-    <w:lsdException w:name="Medium List 1 Accent 5" w:semiHidden="0" w:uiPriority="65" w:unhideWhenUsed="0"/>
-    <w:lsdException w:name="Medium List 2 Accent 5" w:semiHidden="0" w:uiPriority="66" w:unhideWhenUsed="0"/>
-    <w:lsdException w:name="Medium Grid 1 Accent 5" w:semiHidden="0" w:uiPriority="67" w:unhideWhenUsed="0"/>
-    <w:lsdException w:name="Medium Grid 2 Accent 5" w:semiHidden="0" w:uiPriority="68" w:unhideWhenUsed="0"/>
-    <w:lsdException w:name="Medium Grid 3 Accent 5" w:semiHidden="0" w:uiPriority="69" w:unhideWhenUsed="0"/>
-    <w:lsdException w:name="Dark List Accent 5" w:semiHidden="0" w:uiPriority="70" w:unhideWhenUsed="0"/>
-    <w:lsdException w:name="Colorful Shading Accent 5" w:semiHidden="0" w:uiPriority="71" w:unhideWhenUsed="0"/>
-    <w:lsdException w:name="Colorful List Accent 5" w:semiHidden="0" w:uiPriority="72" w:unhideWhenUsed="0"/>
-    <w:lsdException w:name="Colorful Grid Accent 5" w:semiHidden="0" w:uiPriority="73" w:unhideWhenUsed="0"/>
-    <w:lsdException w:name="Light Shading Accent 6" w:semiHidden="0" w:uiPriority="60" w:unhideWhenUsed="0"/>
-    <w:lsdException w:name="Light List Accent 6" w:semiHidden="0" w:uiPriority="61" w:unhideWhenUsed="0"/>
-    <w:lsdException w:name="Light Grid Accent 6" w:semiHidden="0" w:uiPriority="62" w:unhideWhenUsed="0"/>
-    <w:lsdException w:name="Medium Shading 1 Accent 6" w:semiHidden="0" w:uiPriority="63" w:unhideWhenUsed="0"/>
-    <w:lsdException w:name="Medium Shading 2 Accent 6" w:semiHidden="0" w:uiPriority="64" w:unhideWhenUsed="0"/>
-    <w:lsdException w:name="Medium List 1 Accent 6" w:semiHidden="0" w:uiPriority="65" w:unhideWhenUsed="0"/>
-    <w:lsdException w:name="Medium List 2 Accent 6" w:semiHidden="0" w:uiPriority="66" w:unhideWhenUsed="0"/>
-    <w:lsdException w:name="Medium Grid 1 Accent 6" w:semiHidden="0" w:uiPriority="67" w:unhideWhenUsed="0"/>
-    <w:lsdException w:name="Medium Grid 2 Accent 6" w:semiHidden="0" w:uiPriority="68" w:unhideWhenUsed="0"/>
-    <w:lsdException w:name="Medium Grid 3 Accent 6" w:semiHidden="0" w:uiPriority="69" w:unhideWhenUsed="0"/>
-    <w:lsdException w:name="Dark List Accent 6" w:semiHidden="0" w:uiPriority="70" w:unhideWhenUsed="0"/>
-    <w:lsdException w:name="Colorful Shading Accent 6" w:semiHidden="0" w:uiPriority="71" w:unhideWhenUsed="0"/>
-    <w:lsdException w:name="Colorful List Accent 6" w:semiHidden="0" w:uiPriority="72" w:unhideWhenUsed="0"/>
-    <w:lsdException w:name="Colorful Grid Accent 6" w:semiHidden="0" w:uiPriority="73" w:unhideWhenUsed="0"/>
-    <w:lsdException w:name="Subtle Emphasis" w:semiHidden="0" w:uiPriority="19" w:unhideWhenUsed="0" w:qFormat="1"/>
-    <w:lsdException w:name="Intense Emphasis" w:semiHidden="0" w:uiPriority="21" w:unhideWhenUsed="0" w:qFormat="1"/>
-    <w:lsdException w:name="Subtle Reference" w:semiHidden="0" w:uiPriority="31" w:unhideWhenUsed="0" w:qFormat="1"/>
-    <w:lsdException w:name="Intense Reference" w:semiHidden="0" w:uiPriority="32" w:unhideWhenUsed="0" w:qFormat="1"/>
-    <w:lsdException w:name="Book Title" w:semiHidden="0" w:uiPriority="33" w:unhideWhenUsed="0" w:qFormat="1"/>
-    <w:lsdException w:name="Bibliography" w:uiPriority="37"/>
-    <w:lsdException w:name="TOC Heading" w:uiPriority="39" w:qFormat="1"/>
-  </w:latentStyles>
-  <w:style w:type="paragraph" w:default="1" w:styleId="Normal">
-    <w:name w:val="Normal"/>
-    <w:qFormat/>
-  </w:style>
-  <w:style w:type="character" w:default="1" w:styleId="DefaultParagraphFont">
-    <w:name w:val="Default Paragraph Font"/>
-    <w:uiPriority w:val="1"/>
-    <w:semiHidden/>
-    <w:unhideWhenUsed/>
-  </w:style>
-  <w:style w:type="table" w:default="1" w:styleId="TableNormal">
-    <w:name w:val="Normal Table"/>
-    <w:uiPriority w:val="99"/>
-    <w:semiHidden/>
-    <w:unhideWhenUsed/>
-    <w:tblPr>
-      <w:tblInd w:w="0" w:type="dxa"/>
-      <w:tblCellMar>
-        <w:top w:w="0" w:type="dxa"/>
-        <w:left w:w="108" w:type="dxa"/>
-        <w:bottom w:w="0" w:type="dxa"/>
-        <w:right w:w="108" w:type="dxa"/>
-      </w:tblCellMar>
-    </w:tblPr>
-  </w:style>
-  <w:style w:type="numbering" w:default="1" w:styleId="NoList">
-    <w:name w:val="No List"/>
-    <w:uiPriority w:val="99"/>
-    <w:semiHidden/>
-    <w:unhideWhenUsed/>
-  </w:style>
-  <w:style w:type="paragraph" w:customStyle="1" w:styleId="365FE86F93EFA94694ECBCF26DBEBF04">
-    <w:name w:val="365FE86F93EFA94694ECBCF26DBEBF04"/>
-    <w:rsid w:val="00FB5971"/>
-  </w:style>
-  <w:style w:type="paragraph" w:customStyle="1" w:styleId="CB9C598B7C772A48B4478A6A58C940D4">
-    <w:name w:val="CB9C598B7C772A48B4478A6A58C940D4"/>
-    <w:rsid w:val="00FB5971"/>
-  </w:style>
-  <w:style w:type="paragraph" w:customStyle="1" w:styleId="22C72683C375334A82DD8FD7103F11D2">
-    <w:name w:val="22C72683C375334A82DD8FD7103F11D2"/>
-    <w:rsid w:val="00FB5971"/>
-  </w:style>
-  <w:style w:type="paragraph" w:customStyle="1" w:styleId="AF7C237B8EC6CC4696BE6A29B0A9AD6C">
-    <w:name w:val="AF7C237B8EC6CC4696BE6A29B0A9AD6C"/>
-    <w:rsid w:val="00FB5971"/>
-  </w:style>
-  <w:style w:type="paragraph" w:customStyle="1" w:styleId="FF85FCE0E31AE94BAF62625B7976D0C8">
-    <w:name w:val="FF85FCE0E31AE94BAF62625B7976D0C8"/>
-    <w:rsid w:val="00FB5971"/>
-  </w:style>
-  <w:style w:type="paragraph" w:customStyle="1" w:styleId="00B93D33BA780849BD201A3A60F17A14">
-    <w:name w:val="00B93D33BA780849BD201A3A60F17A14"/>
-    <w:rsid w:val="00FB5971"/>
-  </w:style>
-  <w:style w:type="paragraph" w:customStyle="1" w:styleId="767E14586DCF8840AFBD44C41361F351">
-    <w:name w:val="767E14586DCF8840AFBD44C41361F351"/>
-    <w:rsid w:val="00FB5971"/>
-  </w:style>
-  <w:style w:type="paragraph" w:customStyle="1" w:styleId="D885A128A81D474CA11D076240C4988A">
-    <w:name w:val="D885A128A81D474CA11D076240C4988A"/>
-    <w:rsid w:val="00FB5971"/>
-  </w:style>
-  <w:style w:type="paragraph" w:customStyle="1" w:styleId="93A029C4F53C354A87B5C31FFE5376A6">
-    <w:name w:val="93A029C4F53C354A87B5C31FFE5376A6"/>
-    <w:rsid w:val="00FB5971"/>
-  </w:style>
-  <w:style w:type="paragraph" w:customStyle="1" w:styleId="F50DF7F39A41C2478CA0DC82C0EA8B05">
-    <w:name w:val="F50DF7F39A41C2478CA0DC82C0EA8B05"/>
-    <w:rsid w:val="00FB5971"/>
-  </w:style>
-  <w:style w:type="paragraph" w:customStyle="1" w:styleId="EAA0FDF490699E4ABCD64BC4DB28CD6C">
-    <w:name w:val="EAA0FDF490699E4ABCD64BC4DB28CD6C"/>
-    <w:rsid w:val="00FB5971"/>
-  </w:style>
-  <w:style w:type="paragraph" w:customStyle="1" w:styleId="C4D6D53A82919248891801B33F86E717">
-    <w:name w:val="C4D6D53A82919248891801B33F86E717"/>
-    <w:rsid w:val="00FB5971"/>
-  </w:style>
-</w:styles>
-</file>
-
-<file path=word/glossary/stylesWithEffects.xml><?xml version="1.0" encoding="utf-8"?>
-<w:styles xmlns:wpc="http://schemas.microsoft.com/office/word/2010/wordprocessingCanvas" xmlns:mo="http://schemas.microsoft.com/office/mac/office/2008/main" xmlns:mc="http://schemas.openxmlformats.org/markup-compatibility/2006" xmlns:mv="urn:schemas-microsoft-com:mac:vml" xmlns:o="urn:schemas-microsoft-com:office:office" xmlns:r="http://schemas.openxmlformats.org/officeDocument/2006/relationships" xmlns:m="http://schemas.openxmlformats.org/officeDocument/2006/math" xmlns:v="urn:schemas-microsoft-com:vml" xmlns:wp14="http://schemas.microsoft.com/office/word/2010/wordprocessingDrawing" xmlns:wp="http://schemas.openxmlformats.org/drawingml/2006/wordprocessingDrawing" xmlns:w10="urn:schemas-microsoft-com:office:word" xmlns:w="http://schemas.openxmlformats.org/wordprocessingml/2006/main" xmlns:w14="http://schemas.microsoft.com/office/word/2010/wordml" xmlns:wpg="http://schemas.microsoft.com/office/word/2010/wordprocessingGroup" xmlns:wpi="http://schemas.microsoft.com/office/word/2010/wordprocessingInk" xmlns:wne="http://schemas.microsoft.com/office/word/2006/wordml" xmlns:wps="http://schemas.microsoft.com/office/word/2010/wordprocessingShape" mc:Ignorable="w14 wp14">
-  <w:docDefaults>
-    <w:rPrDefault>
-      <w:rPr>
-        <w:rFonts w:asciiTheme="minorHAnsi" w:eastAsiaTheme="minorEastAsia" w:hAnsiTheme="minorHAnsi" w:cstheme="minorBidi"/>
-        <w:sz w:val="24"/>
-        <w:szCs w:val="24"/>
-        <w:lang w:val="en-US" w:eastAsia="ja-JP" w:bidi="ar-SA"/>
-      </w:rPr>
-    </w:rPrDefault>
-    <w:pPrDefault/>
-  </w:docDefaults>
-  <w:latentStyles w:defLockedState="0" w:defUIPriority="99" w:defSemiHidden="1" w:defUnhideWhenUsed="1" w:defQFormat="0" w:count="276">
-    <w:lsdException w:name="Normal" w:semiHidden="0" w:uiPriority="0" w:unhideWhenUsed="0" w:qFormat="1"/>
-    <w:lsdException w:name="heading 1" w:semiHidden="0" w:uiPriority="9" w:unhideWhenUsed="0" w:qFormat="1"/>
-    <w:lsdException w:name="heading 2" w:uiPriority="9" w:qFormat="1"/>
-    <w:lsdException w:name="heading 3" w:uiPriority="9" w:qFormat="1"/>
-    <w:lsdException w:name="heading 4" w:uiPriority="9" w:qFormat="1"/>
-    <w:lsdException w:name="heading 5" w:uiPriority="9" w:qFormat="1"/>
-    <w:lsdException w:name="heading 6" w:uiPriority="9" w:qFormat="1"/>
-    <w:lsdException w:name="heading 7" w:uiPriority="9" w:qFormat="1"/>
-    <w:lsdException w:name="heading 8" w:uiPriority="9" w:qFormat="1"/>
-    <w:lsdException w:name="heading 9" w:uiPriority="9" w:qFormat="1"/>
-    <w:lsdException w:name="toc 1" w:uiPriority="39"/>
-    <w:lsdException w:name="toc 2" w:uiPriority="39"/>
-    <w:lsdException w:name="toc 3" w:uiPriority="39"/>
-    <w:lsdException w:name="toc 4" w:uiPriority="39"/>
-    <w:lsdException w:name="toc 5" w:uiPriority="39"/>
-    <w:lsdException w:name="toc 6" w:uiPriority="39"/>
-    <w:lsdException w:name="toc 7" w:uiPriority="39"/>
-    <w:lsdException w:name="toc 8" w:uiPriority="39"/>
-    <w:lsdException w:name="toc 9" w:uiPriority="39"/>
-    <w:lsdException w:name="caption" w:uiPriority="35" w:qFormat="1"/>
-    <w:lsdException w:name="Title" w:semiHidden="0" w:uiPriority="10" w:unhideWhenUsed="0" w:qFormat="1"/>
-    <w:lsdException w:name="Default Paragraph Font" w:uiPriority="1"/>
-    <w:lsdException w:name="Subtitle" w:semiHidden="0" w:uiPriority="11" w:unhideWhenUsed="0" w:qFormat="1"/>
-    <w:lsdException w:name="Strong" w:semiHidden="0" w:uiPriority="22" w:unhideWhenUsed="0" w:qFormat="1"/>
-    <w:lsdException w:name="Emphasis" w:semiHidden="0" w:uiPriority="20" w:unhideWhenUsed="0" w:qFormat="1"/>
-    <w:lsdException w:name="Table Grid" w:semiHidden="0" w:uiPriority="59" w:unhideWhenUsed="0"/>
-    <w:lsdException w:name="Placeholder Text" w:unhideWhenUsed="0"/>
-    <w:lsdException w:name="No Spacing" w:semiHidden="0" w:uiPriority="1" w:unhideWhenUsed="0" w:qFormat="1"/>
-    <w:lsdException w:name="Light Shading" w:semiHidden="0" w:uiPriority="60" w:unhideWhenUsed="0"/>
-    <w:lsdException w:name="Light List" w:semiHidden="0" w:uiPriority="61" w:unhideWhenUsed="0"/>
-    <w:lsdException w:name="Light Grid" w:semiHidden="0" w:uiPriority="62" w:unhideWhenUsed="0"/>
-    <w:lsdException w:name="Medium Shading 1" w:semiHidden="0" w:uiPriority="63" w:unhideWhenUsed="0"/>
-    <w:lsdException w:name="Medium Shading 2" w:semiHidden="0" w:uiPriority="64" w:unhideWhenUsed="0"/>
-    <w:lsdException w:name="Medium List 1" w:semiHidden="0" w:uiPriority="65" w:unhideWhenUsed="0"/>
-    <w:lsdException w:name="Medium List 2" w:semiHidden="0" w:uiPriority="66" w:unhideWhenUsed="0"/>
-    <w:lsdException w:name="Medium Grid 1" w:semiHidden="0" w:uiPriority="67" w:unhideWhenUsed="0"/>
-    <w:lsdException w:name="Medium Grid 2" w:semiHidden="0" w:uiPriority="68" w:unhideWhenUsed="0"/>
-    <w:lsdException w:name="Medium Grid 3" w:semiHidden="0" w:uiPriority="69" w:unhideWhenUsed="0"/>
-    <w:lsdException w:name="Dark List" w:semiHidden="0" w:uiPriority="70" w:unhideWhenUsed="0"/>
-    <w:lsdException w:name="Colorful Shading" w:semiHidden="0" w:uiPriority="71" w:unhideWhenUsed="0"/>
-    <w:lsdException w:name="Colorful List" w:semiHidden="0" w:uiPriority="72" w:unhideWhenUsed="0"/>
-    <w:lsdException w:name="Colorful Grid" w:semiHidden="0" w:uiPriority="73" w:unhideWhenUsed="0"/>
-    <w:lsdException w:name="Light Shading Accent 1" w:semiHidden="0" w:uiPriority="60" w:unhideWhenUsed="0"/>
-    <w:lsdException w:name="Light List Accent 1" w:semiHidden="0" w:uiPriority="61" w:unhideWhenUsed="0"/>
-    <w:lsdException w:name="Light Grid Accent 1" w:semiHidden="0" w:uiPriority="62" w:unhideWhenUsed="0"/>
-    <w:lsdException w:name="Medium Shading 1 Accent 1" w:semiHidden="0" w:uiPriority="63" w:unhideWhenUsed="0"/>
-    <w:lsdException w:name="Medium Shading 2 Accent 1" w:semiHidden="0" w:uiPriority="64" w:unhideWhenUsed="0"/>
-    <w:lsdException w:name="Medium List 1 Accent 1" w:semiHidden="0" w:uiPriority="65" w:unhideWhenUsed="0"/>
-    <w:lsdException w:name="Revision" w:unhideWhenUsed="0"/>
-    <w:lsdException w:name="List Paragraph" w:semiHidden="0" w:uiPriority="34" w:unhideWhenUsed="0" w:qFormat="1"/>
-    <w:lsdException w:name="Quote" w:semiHidden="0" w:uiPriority="29" w:unhideWhenUsed="0" w:qFormat="1"/>
-    <w:lsdException w:name="Intense Quote" w:semiHidden="0" w:uiPriority="30" w:unhideWhenUsed="0" w:qFormat="1"/>
-    <w:lsdException w:name="Medium List 2 Accent 1" w:semiHidden="0" w:uiPriority="66" w:unhideWhenUsed="0"/>
-    <w:lsdException w:name="Medium Grid 1 Accent 1" w:semiHidden="0" w:uiPriority="67" w:unhideWhenUsed="0"/>
-    <w:lsdException w:name="Medium Grid 2 Accent 1" w:semiHidden="0" w:uiPriority="68" w:unhideWhenUsed="0"/>
-    <w:lsdException w:name="Medium Grid 3 Accent 1" w:semiHidden="0" w:uiPriority="69" w:unhideWhenUsed="0"/>
-    <w:lsdException w:name="Dark List Accent 1" w:semiHidden="0" w:uiPriority="70" w:unhideWhenUsed="0"/>
-    <w:lsdException w:name="Colorful Shading Accent 1" w:semiHidden="0" w:uiPriority="71" w:unhideWhenUsed="0"/>
-    <w:lsdException w:name="Colorful List Accent 1" w:semiHidden="0" w:uiPriority="72" w:unhideWhenUsed="0"/>
-    <w:lsdException w:name="Colorful Grid Accent 1" w:semiHidden="0" w:uiPriority="73" w:unhideWhenUsed="0"/>
-    <w:lsdException w:name="Light Shading Accent 2" w:semiHidden="0" w:uiPriority="60" w:unhideWhenUsed="0"/>
-    <w:lsdException w:name="Light List Accent 2" w:semiHidden="0" w:uiPriority="61" w:unhideWhenUsed="0"/>
-    <w:lsdException w:name="Light Grid Accent 2" w:semiHidden="0" w:uiPriority="62" w:unhideWhenUsed="0"/>
-    <w:lsdException w:name="Medium Shading 1 Accent 2" w:semiHidden="0" w:uiPriority="63" w:unhideWhenUsed="0"/>
-    <w:lsdException w:name="Medium Shading 2 Accent 2" w:semiHidden="0" w:uiPriority="64" w:unhideWhenUsed="0"/>
-    <w:lsdException w:name="Medium List 1 Accent 2" w:semiHidden="0" w:uiPriority="65" w:unhideWhenUsed="0"/>
-    <w:lsdException w:name="Medium List 2 Accent 2" w:semiHidden="0" w:uiPriority="66" w:unhideWhenUsed="0"/>
-    <w:lsdException w:name="Medium Grid 1 Accent 2" w:semiHidden="0" w:uiPriority="67" w:unhideWhenUsed="0"/>
-    <w:lsdException w:name="Medium Grid 2 Accent 2" w:semiHidden="0" w:uiPriority="68" w:unhideWhenUsed="0"/>
-    <w:lsdException w:name="Medium Grid 3 Accent 2" w:semiHidden="0" w:uiPriority="69" w:unhideWhenUsed="0"/>
-    <w:lsdException w:name="Dark List Accent 2" w:semiHidden="0" w:uiPriority="70" w:unhideWhenUsed="0"/>
-    <w:lsdException w:name="Colorful Shading Accent 2" w:semiHidden="0" w:uiPriority="71" w:unhideWhenUsed="0"/>
-    <w:lsdException w:name="Colorful List Accent 2" w:semiHidden="0" w:uiPriority="72" w:unhideWhenUsed="0"/>
-    <w:lsdException w:name="Colorful Grid Accent 2" w:semiHidden="0" w:uiPriority="73" w:unhideWhenUsed="0"/>
-    <w:lsdException w:name="Light Shading Accent 3" w:semiHidden="0" w:uiPriority="60" w:unhideWhenUsed="0"/>
-    <w:lsdException w:name="Light List Accent 3" w:semiHidden="0" w:uiPriority="61" w:unhideWhenUsed="0"/>
-    <w:lsdException w:name="Light Grid Accent 3" w:semiHidden="0" w:uiPriority="62" w:unhideWhenUsed="0"/>
-    <w:lsdException w:name="Medium Shading 1 Accent 3" w:semiHidden="0" w:uiPriority="63" w:unhideWhenUsed="0"/>
-    <w:lsdException w:name="Medium Shading 2 Accent 3" w:semiHidden="0" w:uiPriority="64" w:unhideWhenUsed="0"/>
-    <w:lsdException w:name="Medium List 1 Accent 3" w:semiHidden="0" w:uiPriority="65" w:unhideWhenUsed="0"/>
-    <w:lsdException w:name="Medium List 2 Accent 3" w:semiHidden="0" w:uiPriority="66" w:unhideWhenUsed="0"/>
-    <w:lsdException w:name="Medium Grid 1 Accent 3" w:semiHidden="0" w:uiPriority="67" w:unhideWhenUsed="0"/>
-    <w:lsdException w:name="Medium Grid 2 Accent 3" w:semiHidden="0" w:uiPriority="68" w:unhideWhenUsed="0"/>
-    <w:lsdException w:name="Medium Grid 3 Accent 3" w:semiHidden="0" w:uiPriority="69" w:unhideWhenUsed="0"/>
-    <w:lsdException w:name="Dark List Accent 3" w:semiHidden="0" w:uiPriority="70" w:unhideWhenUsed="0"/>
-    <w:lsdException w:name="Colorful Shading Accent 3" w:semiHidden="0" w:uiPriority="71" w:unhideWhenUsed="0"/>
-    <w:lsdException w:name="Colorful List Accent 3" w:semiHidden="0" w:uiPriority="72" w:unhideWhenUsed="0"/>
-    <w:lsdException w:name="Colorful Grid Accent 3" w:semiHidden="0" w:uiPriority="73" w:unhideWhenUsed="0"/>
-    <w:lsdException w:name="Light Shading Accent 4" w:semiHidden="0" w:uiPriority="60" w:unhideWhenUsed="0"/>
-    <w:lsdException w:name="Light List Accent 4" w:semiHidden="0" w:uiPriority="61" w:unhideWhenUsed="0"/>
-    <w:lsdException w:name="Light Grid Accent 4" w:semiHidden="0" w:uiPriority="62" w:unhideWhenUsed="0"/>
-    <w:lsdException w:name="Medium Shading 1 Accent 4" w:semiHidden="0" w:uiPriority="63" w:unhideWhenUsed="0"/>
-    <w:lsdException w:name="Medium Shading 2 Accent 4" w:semiHidden="0" w:uiPriority="64" w:unhideWhenUsed="0"/>
-    <w:lsdException w:name="Medium List 1 Accent 4" w:semiHidden="0" w:uiPriority="65" w:unhideWhenUsed="0"/>
-    <w:lsdException w:name="Medium List 2 Accent 4" w:semiHidden="0" w:uiPriority="66" w:unhideWhenUsed="0"/>
-    <w:lsdException w:name="Medium Grid 1 Accent 4" w:semiHidden="0" w:uiPriority="67" w:unhideWhenUsed="0"/>
-    <w:lsdException w:name="Medium Grid 2 Accent 4" w:semiHidden="0" w:uiPriority="68" w:unhideWhenUsed="0"/>
-    <w:lsdException w:name="Medium Grid 3 Accent 4" w:semiHidden="0" w:uiPriority="69" w:unhideWhenUsed="0"/>
-    <w:lsdException w:name="Dark List Accent 4" w:semiHidden="0" w:uiPriority="70" w:unhideWhenUsed="0"/>
-    <w:lsdException w:name="Colorful Shading Accent 4" w:semiHidden="0" w:uiPriority="71" w:unhideWhenUsed="0"/>
-    <w:lsdException w:name="Colorful List Accent 4" w:semiHidden="0" w:uiPriority="72" w:unhideWhenUsed="0"/>
-    <w:lsdException w:name="Colorful Grid Accent 4" w:semiHidden="0" w:uiPriority="73" w:unhideWhenUsed="0"/>
-    <w:lsdException w:name="Light Shading Accent 5" w:semiHidden="0" w:uiPriority="60" w:unhideWhenUsed="0"/>
-    <w:lsdException w:name="Light List Accent 5" w:semiHidden="0" w:uiPriority="61" w:unhideWhenUsed="0"/>
-    <w:lsdException w:name="Light Grid Accent 5" w:semiHidden="0" w:uiPriority="62" w:unhideWhenUsed="0"/>
-    <w:lsdException w:name="Medium Shading 1 Accent 5" w:semiHidden="0" w:uiPriority="63" w:unhideWhenUsed="0"/>
-    <w:lsdException w:name="Medium Shading 2 Accent 5" w:semiHidden="0" w:uiPriority="64" w:unhideWhenUsed="0"/>
-    <w:lsdException w:name="Medium List 1 Accent 5" w:semiHidden="0" w:uiPriority="65" w:unhideWhenUsed="0"/>
-    <w:lsdException w:name="Medium List 2 Accent 5" w:semiHidden="0" w:uiPriority="66" w:unhideWhenUsed="0"/>
-    <w:lsdException w:name="Medium Grid 1 Accent 5" w:semiHidden="0" w:uiPriority="67" w:unhideWhenUsed="0"/>
-    <w:lsdException w:name="Medium Grid 2 Accent 5" w:semiHidden="0" w:uiPriority="68" w:unhideWhenUsed="0"/>
-    <w:lsdException w:name="Medium Grid 3 Accent 5" w:semiHidden="0" w:uiPriority="69" w:unhideWhenUsed="0"/>
-    <w:lsdException w:name="Dark List Accent 5" w:semiHidden="0" w:uiPriority="70" w:unhideWhenUsed="0"/>
-    <w:lsdException w:name="Colorful Shading Accent 5" w:semiHidden="0" w:uiPriority="71" w:unhideWhenUsed="0"/>
-    <w:lsdException w:name="Colorful List Accent 5" w:semiHidden="0" w:uiPriority="72" w:unhideWhenUsed="0"/>
-    <w:lsdException w:name="Colorful Grid Accent 5" w:semiHidden="0" w:uiPriority="73" w:unhideWhenUsed="0"/>
-    <w:lsdException w:name="Light Shading Accent 6" w:semiHidden="0" w:uiPriority="60" w:unhideWhenUsed="0"/>
-    <w:lsdException w:name="Light List Accent 6" w:semiHidden="0" w:uiPriority="61" w:unhideWhenUsed="0"/>
-    <w:lsdException w:name="Light Grid Accent 6" w:semiHidden="0" w:uiPriority="62" w:unhideWhenUsed="0"/>
-    <w:lsdException w:name="Medium Shading 1 Accent 6" w:semiHidden="0" w:uiPriority="63" w:unhideWhenUsed="0"/>
-    <w:lsdException w:name="Medium Shading 2 Accent 6" w:semiHidden="0" w:uiPriority="64" w:unhideWhenUsed="0"/>
-    <w:lsdException w:name="Medium List 1 Accent 6" w:semiHidden="0" w:uiPriority="65" w:unhideWhenUsed="0"/>
-    <w:lsdException w:name="Medium List 2 Accent 6" w:semiHidden="0" w:uiPriority="66" w:unhideWhenUsed="0"/>
-    <w:lsdException w:name="Medium Grid 1 Accent 6" w:semiHidden="0" w:uiPriority="67" w:unhideWhenUsed="0"/>
-    <w:lsdException w:name="Medium Grid 2 Accent 6" w:semiHidden="0" w:uiPriority="68" w:unhideWhenUsed="0"/>
-    <w:lsdException w:name="Medium Grid 3 Accent 6" w:semiHidden="0" w:uiPriority="69" w:unhideWhenUsed="0"/>
-    <w:lsdException w:name="Dark List Accent 6" w:semiHidden="0" w:uiPriority="70" w:unhideWhenUsed="0"/>
-    <w:lsdException w:name="Colorful Shading Accent 6" w:semiHidden="0" w:uiPriority="71" w:unhideWhenUsed="0"/>
-    <w:lsdException w:name="Colorful List Accent 6" w:semiHidden="0" w:uiPriority="72" w:unhideWhenUsed="0"/>
-    <w:lsdException w:name="Colorful Grid Accent 6" w:semiHidden="0" w:uiPriority="73" w:unhideWhenUsed="0"/>
-    <w:lsdException w:name="Subtle Emphasis" w:semiHidden="0" w:uiPriority="19" w:unhideWhenUsed="0" w:qFormat="1"/>
-    <w:lsdException w:name="Intense Emphasis" w:semiHidden="0" w:uiPriority="21" w:unhideWhenUsed="0" w:qFormat="1"/>
-    <w:lsdException w:name="Subtle Reference" w:semiHidden="0" w:uiPriority="31" w:unhideWhenUsed="0" w:qFormat="1"/>
-    <w:lsdException w:name="Intense Reference" w:semiHidden="0" w:uiPriority="32" w:unhideWhenUsed="0" w:qFormat="1"/>
-    <w:lsdException w:name="Book Title" w:semiHidden="0" w:uiPriority="33" w:unhideWhenUsed="0" w:qFormat="1"/>
-    <w:lsdException w:name="Bibliography" w:uiPriority="37"/>
-    <w:lsdException w:name="TOC Heading" w:uiPriority="39" w:qFormat="1"/>
-  </w:latentStyles>
-  <w:style w:type="paragraph" w:default="1" w:styleId="Normal">
-    <w:name w:val="Normal"/>
-    <w:qFormat/>
-  </w:style>
-  <w:style w:type="character" w:default="1" w:styleId="DefaultParagraphFont">
-    <w:name w:val="Default Paragraph Font"/>
-    <w:uiPriority w:val="1"/>
-    <w:semiHidden/>
-    <w:unhideWhenUsed/>
-  </w:style>
-  <w:style w:type="table" w:default="1" w:styleId="TableNormal">
-    <w:name w:val="Normal Table"/>
-    <w:uiPriority w:val="99"/>
-    <w:semiHidden/>
-    <w:unhideWhenUsed/>
-    <w:tblPr>
-      <w:tblInd w:w="0" w:type="dxa"/>
-      <w:tblCellMar>
-        <w:top w:w="0" w:type="dxa"/>
-        <w:left w:w="108" w:type="dxa"/>
-        <w:bottom w:w="0" w:type="dxa"/>
-        <w:right w:w="108" w:type="dxa"/>
-      </w:tblCellMar>
-    </w:tblPr>
-  </w:style>
-  <w:style w:type="numbering" w:default="1" w:styleId="NoList">
-    <w:name w:val="No List"/>
-    <w:uiPriority w:val="99"/>
-    <w:semiHidden/>
-    <w:unhideWhenUsed/>
-  </w:style>
-  <w:style w:type="paragraph" w:customStyle="1" w:styleId="365FE86F93EFA94694ECBCF26DBEBF04">
-    <w:name w:val="365FE86F93EFA94694ECBCF26DBEBF04"/>
-    <w:rsid w:val="00FB5971"/>
-  </w:style>
-  <w:style w:type="paragraph" w:customStyle="1" w:styleId="CB9C598B7C772A48B4478A6A58C940D4">
-    <w:name w:val="CB9C598B7C772A48B4478A6A58C940D4"/>
-    <w:rsid w:val="00FB5971"/>
-  </w:style>
-  <w:style w:type="paragraph" w:customStyle="1" w:styleId="22C72683C375334A82DD8FD7103F11D2">
-    <w:name w:val="22C72683C375334A82DD8FD7103F11D2"/>
-    <w:rsid w:val="00FB5971"/>
-  </w:style>
-  <w:style w:type="paragraph" w:customStyle="1" w:styleId="AF7C237B8EC6CC4696BE6A29B0A9AD6C">
-    <w:name w:val="AF7C237B8EC6CC4696BE6A29B0A9AD6C"/>
-    <w:rsid w:val="00FB5971"/>
-  </w:style>
-  <w:style w:type="paragraph" w:customStyle="1" w:styleId="FF85FCE0E31AE94BAF62625B7976D0C8">
-    <w:name w:val="FF85FCE0E31AE94BAF62625B7976D0C8"/>
-    <w:rsid w:val="00FB5971"/>
-  </w:style>
-  <w:style w:type="paragraph" w:customStyle="1" w:styleId="00B93D33BA780849BD201A3A60F17A14">
-    <w:name w:val="00B93D33BA780849BD201A3A60F17A14"/>
-    <w:rsid w:val="00FB5971"/>
-  </w:style>
-  <w:style w:type="paragraph" w:customStyle="1" w:styleId="767E14586DCF8840AFBD44C41361F351">
-    <w:name w:val="767E14586DCF8840AFBD44C41361F351"/>
-    <w:rsid w:val="00FB5971"/>
-  </w:style>
-  <w:style w:type="paragraph" w:customStyle="1" w:styleId="D885A128A81D474CA11D076240C4988A">
-    <w:name w:val="D885A128A81D474CA11D076240C4988A"/>
-    <w:rsid w:val="00FB5971"/>
-  </w:style>
-  <w:style w:type="paragraph" w:customStyle="1" w:styleId="93A029C4F53C354A87B5C31FFE5376A6">
-    <w:name w:val="93A029C4F53C354A87B5C31FFE5376A6"/>
-    <w:rsid w:val="00FB5971"/>
-  </w:style>
-  <w:style w:type="paragraph" w:customStyle="1" w:styleId="F50DF7F39A41C2478CA0DC82C0EA8B05">
-    <w:name w:val="F50DF7F39A41C2478CA0DC82C0EA8B05"/>
-    <w:rsid w:val="00FB5971"/>
-  </w:style>
-  <w:style w:type="paragraph" w:customStyle="1" w:styleId="EAA0FDF490699E4ABCD64BC4DB28CD6C">
-    <w:name w:val="EAA0FDF490699E4ABCD64BC4DB28CD6C"/>
-    <w:rsid w:val="00FB5971"/>
-  </w:style>
-  <w:style w:type="paragraph" w:customStyle="1" w:styleId="C4D6D53A82919248891801B33F86E717">
-    <w:name w:val="C4D6D53A82919248891801B33F86E717"/>
-    <w:rsid w:val="00FB5971"/>
-  </w:style>
-</w:styles>
-</file>
-
-<file path=word/glossary/webSettings.xml><?xml version="1.0" encoding="utf-8"?>
-<w:webSettings xmlns:mc="http://schemas.openxmlformats.org/markup-compatibility/2006" xmlns:r="http://schemas.openxmlformats.org/officeDocument/2006/relationships" xmlns:w="http://schemas.openxmlformats.org/wordprocessingml/2006/main" xmlns:w14="http://schemas.microsoft.com/office/word/2010/wordml" mc:Ignorable="w14">
-  <w:allowPNG/>
-  <w:doNotSaveAsSingleFile/>
-</w:webSettings>
-</file>
-
 <file path=word/theme/theme1.xml><?xml version="1.0" encoding="utf-8"?>
 <a:theme xmlns:a="http://schemas.openxmlformats.org/drawingml/2006/main" name="Office Theme">
   <a:themeElements>
@@ -34109,7 +33495,7 @@
 </file>
 
 <file path=customXml/itemProps1.xml><?xml version="1.0" encoding="utf-8"?>
-<ds:datastoreItem xmlns:ds="http://schemas.openxmlformats.org/officeDocument/2006/customXml" ds:itemID="{51C8B5AF-1A28-774D-AE33-6B449C5A6C52}">
+<ds:datastoreItem xmlns:ds="http://schemas.openxmlformats.org/officeDocument/2006/customXml" ds:itemID="{9F8C2466-0672-194B-950E-C4DE8F21AFD5}">
   <ds:schemaRefs>
     <ds:schemaRef ds:uri="http://schemas.openxmlformats.org/officeDocument/2006/bibliography"/>
   </ds:schemaRefs>

</xml_diff>